<commit_message>
updating syllabus late policy
</commit_message>
<xml_diff>
--- a/uofr/BIOL108_syllabus.docx
+++ b/uofr/BIOL108_syllabus.docx
@@ -557,6 +557,45 @@
       <w:pPr>
         <w:rPr>
           <w:rFonts w:ascii="Arial" w:hAnsi="Arial" w:cs="Arial"/>
+          <w:b/>
+          <w:sz w:val="24"/>
+          <w:szCs w:val="24"/>
+        </w:rPr>
+      </w:pPr>
+      <w:r>
+        <w:rPr>
+          <w:rFonts w:ascii="Arial" w:hAnsi="Arial" w:cs="Arial"/>
+          <w:b/>
+          <w:sz w:val="24"/>
+          <w:szCs w:val="24"/>
+        </w:rPr>
+        <w:t>Late Policy</w:t>
+      </w:r>
+    </w:p>
+    <w:p>
+      <w:pPr>
+        <w:rPr>
+          <w:rFonts w:ascii="Arial" w:hAnsi="Arial" w:cs="Arial"/>
+          <w:sz w:val="24"/>
+          <w:szCs w:val="24"/>
+        </w:rPr>
+      </w:pPr>
+      <w:r>
+        <w:rPr>
+          <w:rFonts w:ascii="Arial" w:hAnsi="Arial" w:cs="Arial"/>
+          <w:sz w:val="24"/>
+          <w:szCs w:val="24"/>
+        </w:rPr>
+        <w:lastRenderedPageBreak/>
+        <w:t xml:space="preserve">All assignments that are late will be assessed a 10% penalty for each class period they are delayed. </w:t>
+      </w:r>
+      <w:bookmarkStart w:id="0" w:name="_GoBack"/>
+      <w:bookmarkEnd w:id="0"/>
+    </w:p>
+    <w:p>
+      <w:pPr>
+        <w:rPr>
+          <w:rFonts w:ascii="Arial" w:hAnsi="Arial" w:cs="Arial"/>
           <w:sz w:val="24"/>
           <w:szCs w:val="24"/>
         </w:rPr>
@@ -586,7 +625,6 @@
           <w:sz w:val="24"/>
           <w:szCs w:val="24"/>
         </w:rPr>
-        <w:lastRenderedPageBreak/>
         <w:t>Course Materials</w:t>
       </w:r>
     </w:p>
@@ -609,43 +647,7 @@
           <w:sz w:val="24"/>
           <w:szCs w:val="24"/>
         </w:rPr>
-        <w:t xml:space="preserve">Text book:  </w:t>
-      </w:r>
-      <w:proofErr w:type="spellStart"/>
-      <w:r>
-        <w:rPr>
-          <w:rFonts w:ascii="Arial" w:hAnsi="Arial" w:cs="Arial"/>
-          <w:sz w:val="24"/>
-          <w:szCs w:val="24"/>
-        </w:rPr>
-        <w:t>Withgott</w:t>
-      </w:r>
-      <w:proofErr w:type="spellEnd"/>
-      <w:r>
-        <w:rPr>
-          <w:rFonts w:ascii="Arial" w:hAnsi="Arial" w:cs="Arial"/>
-          <w:sz w:val="24"/>
-          <w:szCs w:val="24"/>
-        </w:rPr>
-        <w:t xml:space="preserve"> and </w:t>
-      </w:r>
-      <w:proofErr w:type="spellStart"/>
-      <w:r>
-        <w:rPr>
-          <w:rFonts w:ascii="Arial" w:hAnsi="Arial" w:cs="Arial"/>
-          <w:sz w:val="24"/>
-          <w:szCs w:val="24"/>
-        </w:rPr>
-        <w:t>Laposta</w:t>
-      </w:r>
-      <w:proofErr w:type="spellEnd"/>
-      <w:r>
-        <w:rPr>
-          <w:rFonts w:ascii="Arial" w:hAnsi="Arial" w:cs="Arial"/>
-          <w:sz w:val="24"/>
-          <w:szCs w:val="24"/>
-        </w:rPr>
-        <w:t xml:space="preserve">, 2018 Environment:  The Science Behind the Stories (not required though, and readings will be uploaded). </w:t>
+        <w:t xml:space="preserve">Text book:  Withgott and Laposta, 2018 Environment:  The Science Behind the Stories (not required though, and readings will be uploaded). </w:t>
       </w:r>
     </w:p>
     <w:p>
@@ -1170,43 +1172,7 @@
           <w:sz w:val="24"/>
           <w:szCs w:val="24"/>
         </w:rPr>
-        <w:t xml:space="preserve"> Chapter 10 from </w:t>
-      </w:r>
-      <w:proofErr w:type="spellStart"/>
-      <w:r>
-        <w:rPr>
-          <w:rFonts w:ascii="Arial" w:hAnsi="Arial" w:cs="Arial"/>
-          <w:sz w:val="24"/>
-          <w:szCs w:val="24"/>
-        </w:rPr>
-        <w:t>Withgott</w:t>
-      </w:r>
-      <w:proofErr w:type="spellEnd"/>
-      <w:r>
-        <w:rPr>
-          <w:rFonts w:ascii="Arial" w:hAnsi="Arial" w:cs="Arial"/>
-          <w:sz w:val="24"/>
-          <w:szCs w:val="24"/>
-        </w:rPr>
-        <w:t xml:space="preserve"> and </w:t>
-      </w:r>
-      <w:proofErr w:type="spellStart"/>
-      <w:r>
-        <w:rPr>
-          <w:rFonts w:ascii="Arial" w:hAnsi="Arial" w:cs="Arial"/>
-          <w:sz w:val="24"/>
-          <w:szCs w:val="24"/>
-        </w:rPr>
-        <w:t>Laposta</w:t>
-      </w:r>
-      <w:proofErr w:type="spellEnd"/>
-      <w:r>
-        <w:rPr>
-          <w:rFonts w:ascii="Arial" w:hAnsi="Arial" w:cs="Arial"/>
-          <w:sz w:val="24"/>
-          <w:szCs w:val="24"/>
-        </w:rPr>
-        <w:t xml:space="preserve"> (will be online for all)</w:t>
+        <w:t xml:space="preserve"> Chapter 10 from Withgott and Laposta (will be online for all)</w:t>
       </w:r>
     </w:p>
     <w:p>
@@ -1319,39 +1285,8 @@
             <w:sz w:val="24"/>
             <w:szCs w:val="24"/>
           </w:rPr>
-          <w:t xml:space="preserve"> from </w:t>
+          <w:t xml:space="preserve"> from Withgott and Laposata</w:t>
         </w:r>
-        <w:proofErr w:type="spellStart"/>
-        <w:r>
-          <w:rPr>
-            <w:rStyle w:val="Hyperlink"/>
-            <w:rFonts w:ascii="Arial" w:hAnsi="Arial" w:cs="Arial"/>
-            <w:sz w:val="24"/>
-            <w:szCs w:val="24"/>
-          </w:rPr>
-          <w:t>Withgott</w:t>
-        </w:r>
-        <w:proofErr w:type="spellEnd"/>
-        <w:r>
-          <w:rPr>
-            <w:rStyle w:val="Hyperlink"/>
-            <w:rFonts w:ascii="Arial" w:hAnsi="Arial" w:cs="Arial"/>
-            <w:sz w:val="24"/>
-            <w:szCs w:val="24"/>
-          </w:rPr>
-          <w:t xml:space="preserve"> and </w:t>
-        </w:r>
-        <w:proofErr w:type="spellStart"/>
-        <w:r>
-          <w:rPr>
-            <w:rStyle w:val="Hyperlink"/>
-            <w:rFonts w:ascii="Arial" w:hAnsi="Arial" w:cs="Arial"/>
-            <w:sz w:val="24"/>
-            <w:szCs w:val="24"/>
-          </w:rPr>
-          <w:t>Laposata</w:t>
-        </w:r>
-        <w:proofErr w:type="spellEnd"/>
       </w:hyperlink>
     </w:p>
     <w:p>
@@ -1427,43 +1362,7 @@
           <w:sz w:val="24"/>
           <w:szCs w:val="24"/>
         </w:rPr>
-        <w:t xml:space="preserve">:  </w:t>
-      </w:r>
-      <w:proofErr w:type="spellStart"/>
-      <w:r>
-        <w:rPr>
-          <w:rFonts w:ascii="Arial" w:hAnsi="Arial" w:cs="Arial"/>
-          <w:sz w:val="24"/>
-          <w:szCs w:val="24"/>
-        </w:rPr>
-        <w:t>Withgott</w:t>
-      </w:r>
-      <w:proofErr w:type="spellEnd"/>
-      <w:r>
-        <w:rPr>
-          <w:rFonts w:ascii="Arial" w:hAnsi="Arial" w:cs="Arial"/>
-          <w:sz w:val="24"/>
-          <w:szCs w:val="24"/>
-        </w:rPr>
-        <w:t xml:space="preserve"> and </w:t>
-      </w:r>
-      <w:proofErr w:type="spellStart"/>
-      <w:r>
-        <w:rPr>
-          <w:rFonts w:ascii="Arial" w:hAnsi="Arial" w:cs="Arial"/>
-          <w:sz w:val="24"/>
-          <w:szCs w:val="24"/>
-        </w:rPr>
-        <w:t>Laposta</w:t>
-      </w:r>
-      <w:proofErr w:type="spellEnd"/>
-      <w:r>
-        <w:rPr>
-          <w:rFonts w:ascii="Arial" w:hAnsi="Arial" w:cs="Arial"/>
-          <w:sz w:val="24"/>
-          <w:szCs w:val="24"/>
-        </w:rPr>
-        <w:t xml:space="preserve"> pg. 209-220</w:t>
+        <w:t>:  Withgott and Laposta pg. 209-220</w:t>
       </w:r>
     </w:p>
     <w:p>
@@ -1540,6 +1439,7 @@
           <w:sz w:val="24"/>
           <w:szCs w:val="24"/>
         </w:rPr>
+        <w:lastRenderedPageBreak/>
         <w:t>October 18</w:t>
       </w:r>
       <w:r>
@@ -1650,42 +1550,7 @@
           <w:szCs w:val="24"/>
         </w:rPr>
         <w:tab/>
-      </w:r>
-      <w:proofErr w:type="spellStart"/>
-      <w:r>
-        <w:rPr>
-          <w:rFonts w:ascii="Arial" w:hAnsi="Arial" w:cs="Arial"/>
-          <w:sz w:val="24"/>
-          <w:szCs w:val="24"/>
-        </w:rPr>
-        <w:t>Withgott</w:t>
-      </w:r>
-      <w:proofErr w:type="spellEnd"/>
-      <w:r>
-        <w:rPr>
-          <w:rFonts w:ascii="Arial" w:hAnsi="Arial" w:cs="Arial"/>
-          <w:sz w:val="24"/>
-          <w:szCs w:val="24"/>
-        </w:rPr>
-        <w:t xml:space="preserve"> and </w:t>
-      </w:r>
-      <w:proofErr w:type="spellStart"/>
-      <w:r>
-        <w:rPr>
-          <w:rFonts w:ascii="Arial" w:hAnsi="Arial" w:cs="Arial"/>
-          <w:sz w:val="24"/>
-          <w:szCs w:val="24"/>
-        </w:rPr>
-        <w:t>Laposta</w:t>
-      </w:r>
-      <w:proofErr w:type="spellEnd"/>
-      <w:r>
-        <w:rPr>
-          <w:rFonts w:ascii="Arial" w:hAnsi="Arial" w:cs="Arial"/>
-          <w:sz w:val="24"/>
-          <w:szCs w:val="24"/>
-        </w:rPr>
-        <w:t xml:space="preserve"> pg.32-36</w:t>
+        <w:t>Withgott and Laposta pg.32-36</w:t>
       </w:r>
     </w:p>
     <w:p>
@@ -1782,8 +1647,6 @@
         </w:rPr>
         <w:t xml:space="preserve"> if yours is chosen</w:t>
       </w:r>
-      <w:bookmarkStart w:id="0" w:name="_GoBack"/>
-      <w:bookmarkEnd w:id="0"/>
       <w:r>
         <w:rPr>
           <w:rFonts w:ascii="Arial" w:hAnsi="Arial" w:cs="Arial"/>

</xml_diff>

<commit_message>
updating reading and syllabus
</commit_message>
<xml_diff>
--- a/uofr/BIOL108_syllabus.docx
+++ b/uofr/BIOL108_syllabus.docx
@@ -1,6 +1,6 @@
 
 <file path=word/document.xml><?xml version="1.0" encoding="utf-8"?>
-<w:document xmlns:wpc="http://schemas.microsoft.com/office/word/2010/wordprocessingCanvas" xmlns:mc="http://schemas.openxmlformats.org/markup-compatibility/2006" xmlns:o="urn:schemas-microsoft-com:office:office" xmlns:r="http://schemas.openxmlformats.org/officeDocument/2006/relationships" xmlns:m="http://schemas.openxmlformats.org/officeDocument/2006/math" xmlns:v="urn:schemas-microsoft-com:vml" xmlns:wp14="http://schemas.microsoft.com/office/word/2010/wordprocessingDrawing" xmlns:wp="http://schemas.openxmlformats.org/drawingml/2006/wordprocessingDrawing" xmlns:w10="urn:schemas-microsoft-com:office:word" xmlns:w="http://schemas.openxmlformats.org/wordprocessingml/2006/main" xmlns:w14="http://schemas.microsoft.com/office/word/2010/wordml" xmlns:w15="http://schemas.microsoft.com/office/word/2012/wordml" xmlns:wpg="http://schemas.microsoft.com/office/word/2010/wordprocessingGroup" xmlns:wpi="http://schemas.microsoft.com/office/word/2010/wordprocessingInk" xmlns:wne="http://schemas.microsoft.com/office/word/2006/wordml" xmlns:wps="http://schemas.microsoft.com/office/word/2010/wordprocessingShape" mc:Ignorable="w14 w15 wp14">
+<w:document xmlns:wpc="http://schemas.microsoft.com/office/word/2010/wordprocessingCanvas" xmlns:cx="http://schemas.microsoft.com/office/drawing/2014/chartex" xmlns:cx1="http://schemas.microsoft.com/office/drawing/2015/9/8/chartex" xmlns:cx2="http://schemas.microsoft.com/office/drawing/2015/10/21/chartex" xmlns:cx3="http://schemas.microsoft.com/office/drawing/2016/5/9/chartex" xmlns:cx4="http://schemas.microsoft.com/office/drawing/2016/5/10/chartex" xmlns:cx5="http://schemas.microsoft.com/office/drawing/2016/5/11/chartex" xmlns:cx6="http://schemas.microsoft.com/office/drawing/2016/5/12/chartex" xmlns:cx7="http://schemas.microsoft.com/office/drawing/2016/5/13/chartex" xmlns:cx8="http://schemas.microsoft.com/office/drawing/2016/5/14/chartex" xmlns:mc="http://schemas.openxmlformats.org/markup-compatibility/2006" xmlns:aink="http://schemas.microsoft.com/office/drawing/2016/ink" xmlns:am3d="http://schemas.microsoft.com/office/drawing/2017/model3d" xmlns:o="urn:schemas-microsoft-com:office:office" xmlns:r="http://schemas.openxmlformats.org/officeDocument/2006/relationships" xmlns:m="http://schemas.openxmlformats.org/officeDocument/2006/math" xmlns:v="urn:schemas-microsoft-com:vml" xmlns:wp14="http://schemas.microsoft.com/office/word/2010/wordprocessingDrawing" xmlns:wp="http://schemas.openxmlformats.org/drawingml/2006/wordprocessingDrawing" xmlns:w10="urn:schemas-microsoft-com:office:word" xmlns:w="http://schemas.openxmlformats.org/wordprocessingml/2006/main" xmlns:w14="http://schemas.microsoft.com/office/word/2010/wordml" xmlns:w15="http://schemas.microsoft.com/office/word/2012/wordml" xmlns:w16cid="http://schemas.microsoft.com/office/word/2016/wordml/cid" xmlns:w16se="http://schemas.microsoft.com/office/word/2015/wordml/symex" xmlns:wpg="http://schemas.microsoft.com/office/word/2010/wordprocessingGroup" xmlns:wpi="http://schemas.microsoft.com/office/word/2010/wordprocessingInk" xmlns:wne="http://schemas.microsoft.com/office/word/2006/wordml" xmlns:wps="http://schemas.microsoft.com/office/word/2010/wordprocessingShape" mc:Ignorable="w14 w15 w16se w16cid wp14">
   <w:body>
     <w:p>
       <w:pPr>
@@ -309,24 +309,7 @@
           <w:szCs w:val="24"/>
         </w:rPr>
         <w:tab/>
-      </w:r>
-      <w:proofErr w:type="spellStart"/>
-      <w:r>
-        <w:rPr>
-          <w:rFonts w:ascii="Arial" w:hAnsi="Arial" w:cs="Arial"/>
-          <w:sz w:val="24"/>
-          <w:szCs w:val="24"/>
-        </w:rPr>
-        <w:t>Gottwald</w:t>
-      </w:r>
-      <w:proofErr w:type="spellEnd"/>
-      <w:r>
-        <w:rPr>
-          <w:rFonts w:ascii="Arial" w:hAnsi="Arial" w:cs="Arial"/>
-          <w:sz w:val="24"/>
-          <w:szCs w:val="24"/>
-        </w:rPr>
-        <w:t xml:space="preserve"> B118</w:t>
+        <w:t>Gottwald B118</w:t>
       </w:r>
     </w:p>
     <w:p>
@@ -698,25 +681,7 @@
           <w:sz w:val="24"/>
           <w:szCs w:val="24"/>
         </w:rPr>
-        <w:t xml:space="preserve">, 2018 Environment:  The Science </w:t>
-      </w:r>
-      <w:proofErr w:type="gramStart"/>
-      <w:r>
-        <w:rPr>
-          <w:rFonts w:ascii="Arial" w:hAnsi="Arial" w:cs="Arial"/>
-          <w:sz w:val="24"/>
-          <w:szCs w:val="24"/>
-        </w:rPr>
-        <w:t>Behind</w:t>
-      </w:r>
-      <w:proofErr w:type="gramEnd"/>
-      <w:r>
-        <w:rPr>
-          <w:rFonts w:ascii="Arial" w:hAnsi="Arial" w:cs="Arial"/>
-          <w:sz w:val="24"/>
-          <w:szCs w:val="24"/>
-        </w:rPr>
-        <w:t xml:space="preserve"> the Stories (not required though, and readings will be uploaded). </w:t>
+        <w:t xml:space="preserve">, 2018 Environment:  The Science Behind the Stories (not required though, and readings will be uploaded). </w:t>
       </w:r>
     </w:p>
     <w:p>
@@ -1542,8 +1507,6 @@
           <w:t xml:space="preserve"> pg. 209-220</w:t>
         </w:r>
       </w:hyperlink>
-      <w:bookmarkStart w:id="0" w:name="_GoBack"/>
-      <w:bookmarkEnd w:id="0"/>
     </w:p>
     <w:p>
       <w:pPr>
@@ -1731,42 +1694,50 @@
         </w:rPr>
         <w:tab/>
       </w:r>
-      <w:proofErr w:type="spellStart"/>
-      <w:r>
-        <w:rPr>
-          <w:rFonts w:ascii="Arial" w:hAnsi="Arial" w:cs="Arial"/>
-          <w:sz w:val="24"/>
-          <w:szCs w:val="24"/>
-        </w:rPr>
-        <w:t>Withgott</w:t>
-      </w:r>
-      <w:proofErr w:type="spellEnd"/>
-      <w:r>
-        <w:rPr>
-          <w:rFonts w:ascii="Arial" w:hAnsi="Arial" w:cs="Arial"/>
-          <w:sz w:val="24"/>
-          <w:szCs w:val="24"/>
-        </w:rPr>
-        <w:t xml:space="preserve"> and </w:t>
-      </w:r>
-      <w:proofErr w:type="spellStart"/>
-      <w:r>
-        <w:rPr>
-          <w:rFonts w:ascii="Arial" w:hAnsi="Arial" w:cs="Arial"/>
-          <w:sz w:val="24"/>
-          <w:szCs w:val="24"/>
-        </w:rPr>
-        <w:t>Laposta</w:t>
-      </w:r>
-      <w:proofErr w:type="spellEnd"/>
-      <w:r>
-        <w:rPr>
-          <w:rFonts w:ascii="Arial" w:hAnsi="Arial" w:cs="Arial"/>
-          <w:sz w:val="24"/>
-          <w:szCs w:val="24"/>
-        </w:rPr>
-        <w:t xml:space="preserve"> pg.32-36</w:t>
-      </w:r>
+      <w:hyperlink r:id="rId12" w:history="1">
+        <w:proofErr w:type="spellStart"/>
+        <w:r>
+          <w:rPr>
+            <w:rStyle w:val="Hyperlink"/>
+            <w:rFonts w:ascii="Arial" w:hAnsi="Arial" w:cs="Arial"/>
+            <w:sz w:val="24"/>
+            <w:szCs w:val="24"/>
+          </w:rPr>
+          <w:t>Withgott</w:t>
+        </w:r>
+        <w:proofErr w:type="spellEnd"/>
+        <w:r>
+          <w:rPr>
+            <w:rStyle w:val="Hyperlink"/>
+            <w:rFonts w:ascii="Arial" w:hAnsi="Arial" w:cs="Arial"/>
+            <w:sz w:val="24"/>
+            <w:szCs w:val="24"/>
+          </w:rPr>
+          <w:t xml:space="preserve"> and </w:t>
+        </w:r>
+        <w:proofErr w:type="spellStart"/>
+        <w:r>
+          <w:rPr>
+            <w:rStyle w:val="Hyperlink"/>
+            <w:rFonts w:ascii="Arial" w:hAnsi="Arial" w:cs="Arial"/>
+            <w:sz w:val="24"/>
+            <w:szCs w:val="24"/>
+          </w:rPr>
+          <w:t>Laposta</w:t>
+        </w:r>
+        <w:proofErr w:type="spellEnd"/>
+        <w:r>
+          <w:rPr>
+            <w:rStyle w:val="Hyperlink"/>
+            <w:rFonts w:ascii="Arial" w:hAnsi="Arial" w:cs="Arial"/>
+            <w:sz w:val="24"/>
+            <w:szCs w:val="24"/>
+          </w:rPr>
+          <w:t xml:space="preserve"> pg.32-36</w:t>
+        </w:r>
+      </w:hyperlink>
+      <w:bookmarkStart w:id="0" w:name="_GoBack"/>
+      <w:bookmarkEnd w:id="0"/>
     </w:p>
     <w:p>
       <w:pPr>
@@ -2511,7 +2482,7 @@
 </file>
 
 <file path=word/numbering.xml><?xml version="1.0" encoding="utf-8"?>
-<w:numbering xmlns:wpc="http://schemas.microsoft.com/office/word/2010/wordprocessingCanvas" xmlns:mc="http://schemas.openxmlformats.org/markup-compatibility/2006" xmlns:o="urn:schemas-microsoft-com:office:office" xmlns:r="http://schemas.openxmlformats.org/officeDocument/2006/relationships" xmlns:m="http://schemas.openxmlformats.org/officeDocument/2006/math" xmlns:v="urn:schemas-microsoft-com:vml" xmlns:wp14="http://schemas.microsoft.com/office/word/2010/wordprocessingDrawing" xmlns:wp="http://schemas.openxmlformats.org/drawingml/2006/wordprocessingDrawing" xmlns:w10="urn:schemas-microsoft-com:office:word" xmlns:w="http://schemas.openxmlformats.org/wordprocessingml/2006/main" xmlns:w14="http://schemas.microsoft.com/office/word/2010/wordml" xmlns:w15="http://schemas.microsoft.com/office/word/2012/wordml" xmlns:wpg="http://schemas.microsoft.com/office/word/2010/wordprocessingGroup" xmlns:wpi="http://schemas.microsoft.com/office/word/2010/wordprocessingInk" xmlns:wne="http://schemas.microsoft.com/office/word/2006/wordml" xmlns:wps="http://schemas.microsoft.com/office/word/2010/wordprocessingShape" mc:Ignorable="w14 w15 wp14">
+<w:numbering xmlns:wpc="http://schemas.microsoft.com/office/word/2010/wordprocessingCanvas" xmlns:cx="http://schemas.microsoft.com/office/drawing/2014/chartex" xmlns:cx1="http://schemas.microsoft.com/office/drawing/2015/9/8/chartex" xmlns:cx2="http://schemas.microsoft.com/office/drawing/2015/10/21/chartex" xmlns:cx3="http://schemas.microsoft.com/office/drawing/2016/5/9/chartex" xmlns:cx4="http://schemas.microsoft.com/office/drawing/2016/5/10/chartex" xmlns:cx5="http://schemas.microsoft.com/office/drawing/2016/5/11/chartex" xmlns:cx6="http://schemas.microsoft.com/office/drawing/2016/5/12/chartex" xmlns:cx7="http://schemas.microsoft.com/office/drawing/2016/5/13/chartex" xmlns:cx8="http://schemas.microsoft.com/office/drawing/2016/5/14/chartex" xmlns:mc="http://schemas.openxmlformats.org/markup-compatibility/2006" xmlns:aink="http://schemas.microsoft.com/office/drawing/2016/ink" xmlns:am3d="http://schemas.microsoft.com/office/drawing/2017/model3d" xmlns:o="urn:schemas-microsoft-com:office:office" xmlns:r="http://schemas.openxmlformats.org/officeDocument/2006/relationships" xmlns:m="http://schemas.openxmlformats.org/officeDocument/2006/math" xmlns:v="urn:schemas-microsoft-com:vml" xmlns:wp14="http://schemas.microsoft.com/office/word/2010/wordprocessingDrawing" xmlns:wp="http://schemas.openxmlformats.org/drawingml/2006/wordprocessingDrawing" xmlns:w10="urn:schemas-microsoft-com:office:word" xmlns:w="http://schemas.openxmlformats.org/wordprocessingml/2006/main" xmlns:w14="http://schemas.microsoft.com/office/word/2010/wordml" xmlns:w15="http://schemas.microsoft.com/office/word/2012/wordml" xmlns:w16cid="http://schemas.microsoft.com/office/word/2016/wordml/cid" xmlns:w16se="http://schemas.microsoft.com/office/word/2015/wordml/symex" xmlns:wpg="http://schemas.microsoft.com/office/word/2010/wordprocessingGroup" xmlns:wpi="http://schemas.microsoft.com/office/word/2010/wordprocessingInk" xmlns:wne="http://schemas.microsoft.com/office/word/2006/wordml" xmlns:wps="http://schemas.microsoft.com/office/word/2010/wordprocessingShape" mc:Ignorable="w14 w15 w16se w16cid wp14">
   <w:abstractNum w:abstractNumId="0" w15:restartNumberingAfterBreak="0">
     <w:nsid w:val="319F6AB9"/>
     <w:multiLevelType w:val="hybridMultilevel"/>
@@ -2840,7 +2811,7 @@
 </file>
 
 <file path=word/styles.xml><?xml version="1.0" encoding="utf-8"?>
-<w:styles xmlns:mc="http://schemas.openxmlformats.org/markup-compatibility/2006" xmlns:r="http://schemas.openxmlformats.org/officeDocument/2006/relationships" xmlns:w="http://schemas.openxmlformats.org/wordprocessingml/2006/main" xmlns:w14="http://schemas.microsoft.com/office/word/2010/wordml" xmlns:w15="http://schemas.microsoft.com/office/word/2012/wordml" mc:Ignorable="w14 w15">
+<w:styles xmlns:mc="http://schemas.openxmlformats.org/markup-compatibility/2006" xmlns:r="http://schemas.openxmlformats.org/officeDocument/2006/relationships" xmlns:w="http://schemas.openxmlformats.org/wordprocessingml/2006/main" xmlns:w14="http://schemas.microsoft.com/office/word/2010/wordml" xmlns:w15="http://schemas.microsoft.com/office/word/2012/wordml" xmlns:w16cid="http://schemas.microsoft.com/office/word/2016/wordml/cid" xmlns:w16se="http://schemas.microsoft.com/office/word/2015/wordml/symex" mc:Ignorable="w14 w15 w16se w16cid">
   <w:docDefaults>
     <w:rPrDefault>
       <w:rPr>
@@ -2852,7 +2823,7 @@
     </w:rPrDefault>
     <w:pPrDefault/>
   </w:docDefaults>
-  <w:latentStyles w:defLockedState="0" w:defUIPriority="99" w:defSemiHidden="0" w:defUnhideWhenUsed="0" w:defQFormat="0" w:count="371">
+  <w:latentStyles w:defLockedState="0" w:defUIPriority="99" w:defSemiHidden="0" w:defUnhideWhenUsed="0" w:defQFormat="0" w:count="375">
     <w:lsdException w:name="Normal" w:uiPriority="0" w:qFormat="1"/>
     <w:lsdException w:name="heading 1" w:uiPriority="9" w:qFormat="1"/>
     <w:lsdException w:name="heading 2" w:semiHidden="1" w:uiPriority="9" w:unhideWhenUsed="1" w:qFormat="1"/>
@@ -2958,7 +2929,6 @@
     <w:lsdException w:name="HTML Sample" w:semiHidden="1" w:unhideWhenUsed="1"/>
     <w:lsdException w:name="HTML Typewriter" w:semiHidden="1" w:unhideWhenUsed="1"/>
     <w:lsdException w:name="HTML Variable" w:semiHidden="1" w:unhideWhenUsed="1"/>
-    <w:lsdException w:name="Normal Table" w:semiHidden="1" w:unhideWhenUsed="1"/>
     <w:lsdException w:name="annotation subject" w:semiHidden="1" w:unhideWhenUsed="1"/>
     <w:lsdException w:name="No List" w:semiHidden="1" w:unhideWhenUsed="1"/>
     <w:lsdException w:name="Outline List 1" w:semiHidden="1" w:unhideWhenUsed="1"/>
@@ -3002,10 +2972,8 @@
     <w:lsdException w:name="Table Elegant" w:semiHidden="1" w:unhideWhenUsed="1"/>
     <w:lsdException w:name="Table Professional" w:semiHidden="1" w:unhideWhenUsed="1"/>
     <w:lsdException w:name="Table Subtle 1" w:semiHidden="1" w:unhideWhenUsed="1"/>
-    <w:lsdException w:name="Table Subtle 2" w:semiHidden="1" w:unhideWhenUsed="1"/>
     <w:lsdException w:name="Table Web 1" w:semiHidden="1" w:unhideWhenUsed="1"/>
     <w:lsdException w:name="Table Web 2" w:semiHidden="1" w:unhideWhenUsed="1"/>
-    <w:lsdException w:name="Table Web 3" w:semiHidden="1" w:unhideWhenUsed="1"/>
     <w:lsdException w:name="Balloon Text" w:semiHidden="1" w:unhideWhenUsed="1"/>
     <w:lsdException w:name="Table Grid" w:uiPriority="39"/>
     <w:lsdException w:name="Table Theme" w:semiHidden="1" w:unhideWhenUsed="1"/>
@@ -3224,6 +3192,10 @@
     <w:lsdException w:name="List Table 5 Dark Accent 6" w:uiPriority="50"/>
     <w:lsdException w:name="List Table 6 Colorful Accent 6" w:uiPriority="51"/>
     <w:lsdException w:name="List Table 7 Colorful Accent 6" w:uiPriority="52"/>
+    <w:lsdException w:name="Mention" w:semiHidden="1" w:unhideWhenUsed="1"/>
+    <w:lsdException w:name="Smart Hyperlink" w:semiHidden="1" w:unhideWhenUsed="1"/>
+    <w:lsdException w:name="Hashtag" w:semiHidden="1" w:unhideWhenUsed="1"/>
+    <w:lsdException w:name="Unresolved Mention" w:semiHidden="1" w:unhideWhenUsed="1"/>
   </w:latentStyles>
   <w:style w:type="paragraph" w:default="1" w:styleId="Normal">
     <w:name w:val="Normal"/>
@@ -3267,8 +3239,8 @@
       <w:u w:val="single"/>
     </w:rPr>
   </w:style>
-  <w:style w:type="character" w:customStyle="1" w:styleId="UnresolvedMention">
-    <w:name w:val="Unresolved Mention"/>
+  <w:style w:type="character" w:customStyle="1" w:styleId="UnresolvedMention1">
+    <w:name w:val="Unresolved Mention1"/>
     <w:basedOn w:val="DefaultParagraphFont"/>
     <w:uiPriority w:val="99"/>
     <w:semiHidden/>
@@ -3289,6 +3261,18 @@
       <w:ind w:left="720"/>
       <w:contextualSpacing/>
     </w:pPr>
+  </w:style>
+  <w:style w:type="character" w:styleId="UnresolvedMention">
+    <w:name w:val="Unresolved Mention"/>
+    <w:basedOn w:val="DefaultParagraphFont"/>
+    <w:uiPriority w:val="99"/>
+    <w:semiHidden/>
+    <w:unhideWhenUsed/>
+    <w:rsid w:val="00F251F0"/>
+    <w:rPr>
+      <w:color w:val="605E5C"/>
+      <w:shd w:val="clear" w:color="auto" w:fill="E1DFDD"/>
+    </w:rPr>
   </w:style>
 </w:styles>
 </file>

</xml_diff>

<commit_message>
updated through mid nov
</commit_message>
<xml_diff>
--- a/uofr/BIOL108_syllabus.docx
+++ b/uofr/BIOL108_syllabus.docx
@@ -61,8 +61,6 @@
         </w:rPr>
         <w:t>11/06</w:t>
       </w:r>
-      <w:bookmarkStart w:id="0" w:name="_GoBack"/>
-      <w:bookmarkEnd w:id="0"/>
       <w:r>
         <w:rPr>
           <w:rFonts w:ascii="Arial" w:hAnsi="Arial" w:cs="Arial"/>
@@ -665,7 +663,43 @@
           <w:sz w:val="24"/>
           <w:szCs w:val="24"/>
         </w:rPr>
-        <w:t xml:space="preserve">Text book:  Withgott and Laposta, 2018 Environment:  The Science Behind the Stories (not required though, and readings will be uploaded). </w:t>
+        <w:t xml:space="preserve">Text book:  </w:t>
+      </w:r>
+      <w:proofErr w:type="spellStart"/>
+      <w:r>
+        <w:rPr>
+          <w:rFonts w:ascii="Arial" w:hAnsi="Arial" w:cs="Arial"/>
+          <w:sz w:val="24"/>
+          <w:szCs w:val="24"/>
+        </w:rPr>
+        <w:t>Withgott</w:t>
+      </w:r>
+      <w:proofErr w:type="spellEnd"/>
+      <w:r>
+        <w:rPr>
+          <w:rFonts w:ascii="Arial" w:hAnsi="Arial" w:cs="Arial"/>
+          <w:sz w:val="24"/>
+          <w:szCs w:val="24"/>
+        </w:rPr>
+        <w:t xml:space="preserve"> and </w:t>
+      </w:r>
+      <w:proofErr w:type="spellStart"/>
+      <w:r>
+        <w:rPr>
+          <w:rFonts w:ascii="Arial" w:hAnsi="Arial" w:cs="Arial"/>
+          <w:sz w:val="24"/>
+          <w:szCs w:val="24"/>
+        </w:rPr>
+        <w:t>Laposta</w:t>
+      </w:r>
+      <w:proofErr w:type="spellEnd"/>
+      <w:r>
+        <w:rPr>
+          <w:rFonts w:ascii="Arial" w:hAnsi="Arial" w:cs="Arial"/>
+          <w:sz w:val="24"/>
+          <w:szCs w:val="24"/>
+        </w:rPr>
+        <w:t xml:space="preserve">, 2018 Environment:  The Science Behind the Stories (not required though, and readings will be uploaded). </w:t>
       </w:r>
     </w:p>
     <w:p>
@@ -1190,7 +1224,43 @@
           <w:sz w:val="24"/>
           <w:szCs w:val="24"/>
         </w:rPr>
-        <w:t xml:space="preserve"> Chapter 10 from Withgott and Laposta (will be online for all)</w:t>
+        <w:t xml:space="preserve"> Chapter 10 from </w:t>
+      </w:r>
+      <w:proofErr w:type="spellStart"/>
+      <w:r>
+        <w:rPr>
+          <w:rFonts w:ascii="Arial" w:hAnsi="Arial" w:cs="Arial"/>
+          <w:sz w:val="24"/>
+          <w:szCs w:val="24"/>
+        </w:rPr>
+        <w:t>Withgott</w:t>
+      </w:r>
+      <w:proofErr w:type="spellEnd"/>
+      <w:r>
+        <w:rPr>
+          <w:rFonts w:ascii="Arial" w:hAnsi="Arial" w:cs="Arial"/>
+          <w:sz w:val="24"/>
+          <w:szCs w:val="24"/>
+        </w:rPr>
+        <w:t xml:space="preserve"> and </w:t>
+      </w:r>
+      <w:proofErr w:type="spellStart"/>
+      <w:r>
+        <w:rPr>
+          <w:rFonts w:ascii="Arial" w:hAnsi="Arial" w:cs="Arial"/>
+          <w:sz w:val="24"/>
+          <w:szCs w:val="24"/>
+        </w:rPr>
+        <w:t>Laposta</w:t>
+      </w:r>
+      <w:proofErr w:type="spellEnd"/>
+      <w:r>
+        <w:rPr>
+          <w:rFonts w:ascii="Arial" w:hAnsi="Arial" w:cs="Arial"/>
+          <w:sz w:val="24"/>
+          <w:szCs w:val="24"/>
+        </w:rPr>
+        <w:t xml:space="preserve"> (will be online for all)</w:t>
       </w:r>
     </w:p>
     <w:p>
@@ -1303,86 +1373,9 @@
             <w:sz w:val="24"/>
             <w:szCs w:val="24"/>
           </w:rPr>
-          <w:t xml:space="preserve"> from Withgott and Laposata</w:t>
+          <w:t xml:space="preserve"> from </w:t>
         </w:r>
-      </w:hyperlink>
-    </w:p>
-    <w:p>
-      <w:pPr>
-        <w:ind w:left="720"/>
-        <w:rPr>
-          <w:rFonts w:ascii="Arial" w:hAnsi="Arial" w:cs="Arial"/>
-          <w:sz w:val="24"/>
-          <w:szCs w:val="24"/>
-        </w:rPr>
-      </w:pPr>
-    </w:p>
-    <w:p>
-      <w:pPr>
-        <w:rPr>
-          <w:rFonts w:ascii="Arial" w:hAnsi="Arial" w:cs="Arial"/>
-          <w:sz w:val="24"/>
-          <w:szCs w:val="24"/>
-        </w:rPr>
-      </w:pPr>
-      <w:r>
-        <w:rPr>
-          <w:rFonts w:ascii="Arial" w:hAnsi="Arial" w:cs="Arial"/>
-          <w:sz w:val="24"/>
-          <w:szCs w:val="24"/>
-        </w:rPr>
-        <w:t xml:space="preserve">October 11 – </w:t>
-      </w:r>
-      <w:r>
-        <w:rPr>
-          <w:rFonts w:ascii="Arial" w:hAnsi="Arial" w:cs="Arial"/>
-          <w:sz w:val="24"/>
-          <w:szCs w:val="24"/>
-        </w:rPr>
-        <w:t>Food, Agriculture, and Sustainability</w:t>
-      </w:r>
-      <w:r>
-        <w:rPr>
-          <w:rFonts w:ascii="Arial" w:hAnsi="Arial" w:cs="Arial"/>
-          <w:sz w:val="24"/>
-          <w:szCs w:val="24"/>
-        </w:rPr>
-        <w:t xml:space="preserve"> III</w:t>
-      </w:r>
-    </w:p>
-    <w:p>
-      <w:pPr>
-        <w:rPr>
-          <w:rFonts w:ascii="Arial" w:hAnsi="Arial" w:cs="Arial"/>
-          <w:sz w:val="24"/>
-          <w:szCs w:val="24"/>
-        </w:rPr>
-      </w:pPr>
-      <w:r>
-        <w:rPr>
-          <w:rFonts w:ascii="Arial" w:hAnsi="Arial" w:cs="Arial"/>
-          <w:sz w:val="24"/>
-          <w:szCs w:val="24"/>
-        </w:rPr>
-        <w:tab/>
-      </w:r>
-      <w:r>
-        <w:rPr>
-          <w:rFonts w:ascii="Arial" w:hAnsi="Arial" w:cs="Arial"/>
-          <w:sz w:val="24"/>
-          <w:szCs w:val="24"/>
-        </w:rPr>
-        <w:t>Preparation</w:t>
-      </w:r>
-      <w:r>
-        <w:rPr>
-          <w:rFonts w:ascii="Arial" w:hAnsi="Arial" w:cs="Arial"/>
-          <w:sz w:val="24"/>
-          <w:szCs w:val="24"/>
-        </w:rPr>
-        <w:t xml:space="preserve">:  </w:t>
-      </w:r>
-      <w:hyperlink r:id="rId9" w:history="1">
+        <w:proofErr w:type="spellStart"/>
         <w:r>
           <w:rPr>
             <w:rStyle w:val="Hyperlink"/>
@@ -1390,7 +1383,146 @@
             <w:sz w:val="24"/>
             <w:szCs w:val="24"/>
           </w:rPr>
-          <w:t>Withgott and Laposta pg. 209-220</w:t>
+          <w:t>Withgott</w:t>
+        </w:r>
+        <w:proofErr w:type="spellEnd"/>
+        <w:r>
+          <w:rPr>
+            <w:rStyle w:val="Hyperlink"/>
+            <w:rFonts w:ascii="Arial" w:hAnsi="Arial" w:cs="Arial"/>
+            <w:sz w:val="24"/>
+            <w:szCs w:val="24"/>
+          </w:rPr>
+          <w:t xml:space="preserve"> and </w:t>
+        </w:r>
+        <w:proofErr w:type="spellStart"/>
+        <w:r>
+          <w:rPr>
+            <w:rStyle w:val="Hyperlink"/>
+            <w:rFonts w:ascii="Arial" w:hAnsi="Arial" w:cs="Arial"/>
+            <w:sz w:val="24"/>
+            <w:szCs w:val="24"/>
+          </w:rPr>
+          <w:t>Laposata</w:t>
+        </w:r>
+        <w:proofErr w:type="spellEnd"/>
+      </w:hyperlink>
+    </w:p>
+    <w:p>
+      <w:pPr>
+        <w:ind w:left="720"/>
+        <w:rPr>
+          <w:rFonts w:ascii="Arial" w:hAnsi="Arial" w:cs="Arial"/>
+          <w:sz w:val="24"/>
+          <w:szCs w:val="24"/>
+        </w:rPr>
+      </w:pPr>
+    </w:p>
+    <w:p>
+      <w:pPr>
+        <w:rPr>
+          <w:rFonts w:ascii="Arial" w:hAnsi="Arial" w:cs="Arial"/>
+          <w:sz w:val="24"/>
+          <w:szCs w:val="24"/>
+        </w:rPr>
+      </w:pPr>
+      <w:r>
+        <w:rPr>
+          <w:rFonts w:ascii="Arial" w:hAnsi="Arial" w:cs="Arial"/>
+          <w:sz w:val="24"/>
+          <w:szCs w:val="24"/>
+        </w:rPr>
+        <w:t xml:space="preserve">October 11 – </w:t>
+      </w:r>
+      <w:r>
+        <w:rPr>
+          <w:rFonts w:ascii="Arial" w:hAnsi="Arial" w:cs="Arial"/>
+          <w:sz w:val="24"/>
+          <w:szCs w:val="24"/>
+        </w:rPr>
+        <w:t>Food, Agriculture, and Sustainability</w:t>
+      </w:r>
+      <w:r>
+        <w:rPr>
+          <w:rFonts w:ascii="Arial" w:hAnsi="Arial" w:cs="Arial"/>
+          <w:sz w:val="24"/>
+          <w:szCs w:val="24"/>
+        </w:rPr>
+        <w:t xml:space="preserve"> III</w:t>
+      </w:r>
+    </w:p>
+    <w:p>
+      <w:pPr>
+        <w:rPr>
+          <w:rFonts w:ascii="Arial" w:hAnsi="Arial" w:cs="Arial"/>
+          <w:sz w:val="24"/>
+          <w:szCs w:val="24"/>
+        </w:rPr>
+      </w:pPr>
+      <w:r>
+        <w:rPr>
+          <w:rFonts w:ascii="Arial" w:hAnsi="Arial" w:cs="Arial"/>
+          <w:sz w:val="24"/>
+          <w:szCs w:val="24"/>
+        </w:rPr>
+        <w:tab/>
+      </w:r>
+      <w:r>
+        <w:rPr>
+          <w:rFonts w:ascii="Arial" w:hAnsi="Arial" w:cs="Arial"/>
+          <w:sz w:val="24"/>
+          <w:szCs w:val="24"/>
+        </w:rPr>
+        <w:t>Preparation</w:t>
+      </w:r>
+      <w:r>
+        <w:rPr>
+          <w:rFonts w:ascii="Arial" w:hAnsi="Arial" w:cs="Arial"/>
+          <w:sz w:val="24"/>
+          <w:szCs w:val="24"/>
+        </w:rPr>
+        <w:t xml:space="preserve">:  </w:t>
+      </w:r>
+      <w:hyperlink r:id="rId9" w:history="1">
+        <w:proofErr w:type="spellStart"/>
+        <w:r>
+          <w:rPr>
+            <w:rStyle w:val="Hyperlink"/>
+            <w:rFonts w:ascii="Arial" w:hAnsi="Arial" w:cs="Arial"/>
+            <w:sz w:val="24"/>
+            <w:szCs w:val="24"/>
+          </w:rPr>
+          <w:t>Withgott</w:t>
+        </w:r>
+        <w:proofErr w:type="spellEnd"/>
+        <w:r>
+          <w:rPr>
+            <w:rStyle w:val="Hyperlink"/>
+            <w:rFonts w:ascii="Arial" w:hAnsi="Arial" w:cs="Arial"/>
+            <w:sz w:val="24"/>
+            <w:szCs w:val="24"/>
+          </w:rPr>
+          <w:t xml:space="preserve"> and </w:t>
+        </w:r>
+        <w:proofErr w:type="spellStart"/>
+        <w:r>
+          <w:rPr>
+            <w:rStyle w:val="Hyperlink"/>
+            <w:rFonts w:ascii="Arial" w:hAnsi="Arial" w:cs="Arial"/>
+            <w:sz w:val="24"/>
+            <w:szCs w:val="24"/>
+          </w:rPr>
+          <w:t>Laposta</w:t>
+        </w:r>
+        <w:proofErr w:type="spellEnd"/>
+        <w:r>
+          <w:rPr>
+            <w:rStyle w:val="Hyperlink"/>
+            <w:rFonts w:ascii="Arial" w:hAnsi="Arial" w:cs="Arial"/>
+            <w:sz w:val="24"/>
+            <w:szCs w:val="24"/>
+          </w:rPr>
+          <w:t xml:space="preserve"> pg. 209-220</w:t>
         </w:r>
       </w:hyperlink>
     </w:p>
@@ -1580,8 +1712,8 @@
         </w:rPr>
         <w:tab/>
       </w:r>
-      <w:bookmarkStart w:id="1" w:name="OLE_LINK1"/>
-      <w:bookmarkStart w:id="2" w:name="OLE_LINK2"/>
+      <w:bookmarkStart w:id="0" w:name="OLE_LINK1"/>
+      <w:bookmarkStart w:id="1" w:name="OLE_LINK2"/>
       <w:r>
         <w:rPr>
           <w:rStyle w:val="Hyperlink"/>
@@ -1609,6 +1741,7 @@
         </w:rPr>
         <w:fldChar w:fldCharType="separate"/>
       </w:r>
+      <w:proofErr w:type="spellStart"/>
       <w:r>
         <w:rPr>
           <w:rStyle w:val="Hyperlink"/>
@@ -1616,8 +1749,9 @@
           <w:sz w:val="24"/>
           <w:szCs w:val="24"/>
         </w:rPr>
-        <w:t>Withgott and Laposta pg.32-36</w:t>
-      </w:r>
+        <w:t>Withgott</w:t>
+      </w:r>
+      <w:proofErr w:type="spellEnd"/>
       <w:r>
         <w:rPr>
           <w:rStyle w:val="Hyperlink"/>
@@ -1625,10 +1759,39 @@
           <w:sz w:val="24"/>
           <w:szCs w:val="24"/>
         </w:rPr>
+        <w:t xml:space="preserve"> and </w:t>
+      </w:r>
+      <w:proofErr w:type="spellStart"/>
+      <w:r>
+        <w:rPr>
+          <w:rStyle w:val="Hyperlink"/>
+          <w:rFonts w:ascii="Arial" w:hAnsi="Arial" w:cs="Arial"/>
+          <w:sz w:val="24"/>
+          <w:szCs w:val="24"/>
+        </w:rPr>
+        <w:t>Laposta</w:t>
+      </w:r>
+      <w:proofErr w:type="spellEnd"/>
+      <w:r>
+        <w:rPr>
+          <w:rStyle w:val="Hyperlink"/>
+          <w:rFonts w:ascii="Arial" w:hAnsi="Arial" w:cs="Arial"/>
+          <w:sz w:val="24"/>
+          <w:szCs w:val="24"/>
+        </w:rPr>
+        <w:t xml:space="preserve"> pg.32-36</w:t>
+      </w:r>
+      <w:r>
+        <w:rPr>
+          <w:rStyle w:val="Hyperlink"/>
+          <w:rFonts w:ascii="Arial" w:hAnsi="Arial" w:cs="Arial"/>
+          <w:sz w:val="24"/>
+          <w:szCs w:val="24"/>
+        </w:rPr>
         <w:fldChar w:fldCharType="end"/>
       </w:r>
+      <w:bookmarkEnd w:id="0"/>
       <w:bookmarkEnd w:id="1"/>
-      <w:bookmarkEnd w:id="2"/>
     </w:p>
     <w:p>
       <w:pPr>
@@ -1918,6 +2081,7 @@
         <w:t xml:space="preserve">Preparation:  </w:t>
       </w:r>
       <w:hyperlink r:id="rId12" w:history="1">
+        <w:proofErr w:type="spellStart"/>
         <w:r>
           <w:rPr>
             <w:rStyle w:val="Hyperlink"/>
@@ -1925,7 +2089,37 @@
             <w:sz w:val="24"/>
             <w:szCs w:val="24"/>
           </w:rPr>
-          <w:t>Withgott and Laposta pg</w:t>
+          <w:t>Withgott</w:t>
+        </w:r>
+        <w:proofErr w:type="spellEnd"/>
+        <w:r>
+          <w:rPr>
+            <w:rStyle w:val="Hyperlink"/>
+            <w:rFonts w:ascii="Arial" w:hAnsi="Arial" w:cs="Arial"/>
+            <w:sz w:val="24"/>
+            <w:szCs w:val="24"/>
+          </w:rPr>
+          <w:t xml:space="preserve"> and </w:t>
+        </w:r>
+        <w:proofErr w:type="spellStart"/>
+        <w:r>
+          <w:rPr>
+            <w:rStyle w:val="Hyperlink"/>
+            <w:rFonts w:ascii="Arial" w:hAnsi="Arial" w:cs="Arial"/>
+            <w:sz w:val="24"/>
+            <w:szCs w:val="24"/>
+          </w:rPr>
+          <w:t>Laposta</w:t>
+        </w:r>
+        <w:proofErr w:type="spellEnd"/>
+        <w:r>
+          <w:rPr>
+            <w:rStyle w:val="Hyperlink"/>
+            <w:rFonts w:ascii="Arial" w:hAnsi="Arial" w:cs="Arial"/>
+            <w:sz w:val="24"/>
+            <w:szCs w:val="24"/>
+          </w:rPr>
+          <w:t xml:space="preserve"> pg</w:t>
         </w:r>
         <w:r>
           <w:rPr>
@@ -2023,6 +2217,7 @@
         <w:t xml:space="preserve">Preparation: </w:t>
       </w:r>
       <w:hyperlink r:id="rId13" w:history="1">
+        <w:proofErr w:type="spellStart"/>
         <w:r>
           <w:rPr>
             <w:rStyle w:val="Hyperlink"/>
@@ -2030,7 +2225,37 @@
             <w:sz w:val="24"/>
             <w:szCs w:val="24"/>
           </w:rPr>
-          <w:t>Withgott and Laposta pg. 92-99</w:t>
+          <w:t>Withgott</w:t>
+        </w:r>
+        <w:proofErr w:type="spellEnd"/>
+        <w:r>
+          <w:rPr>
+            <w:rStyle w:val="Hyperlink"/>
+            <w:rFonts w:ascii="Arial" w:hAnsi="Arial" w:cs="Arial"/>
+            <w:sz w:val="24"/>
+            <w:szCs w:val="24"/>
+          </w:rPr>
+          <w:t xml:space="preserve"> and </w:t>
+        </w:r>
+        <w:proofErr w:type="spellStart"/>
+        <w:r>
+          <w:rPr>
+            <w:rStyle w:val="Hyperlink"/>
+            <w:rFonts w:ascii="Arial" w:hAnsi="Arial" w:cs="Arial"/>
+            <w:sz w:val="24"/>
+            <w:szCs w:val="24"/>
+          </w:rPr>
+          <w:t>Laposta</w:t>
+        </w:r>
+        <w:proofErr w:type="spellEnd"/>
+        <w:r>
+          <w:rPr>
+            <w:rStyle w:val="Hyperlink"/>
+            <w:rFonts w:ascii="Arial" w:hAnsi="Arial" w:cs="Arial"/>
+            <w:sz w:val="24"/>
+            <w:szCs w:val="24"/>
+          </w:rPr>
+          <w:t xml:space="preserve"> pg. 92-99</w:t>
         </w:r>
       </w:hyperlink>
     </w:p>
@@ -2382,7 +2607,25 @@
           <w:szCs w:val="24"/>
         </w:rPr>
         <w:tab/>
-        <w:t xml:space="preserve">Preparation- </w:t>
+        <w:t>Preparation</w:t>
+      </w:r>
+      <w:r>
+        <w:rPr>
+          <w:rFonts w:ascii="Arial" w:hAnsi="Arial" w:cs="Arial"/>
+          <w:sz w:val="24"/>
+          <w:szCs w:val="24"/>
+        </w:rPr>
+        <w:t xml:space="preserve"> </w:t>
+      </w:r>
+      <w:bookmarkStart w:id="2" w:name="_GoBack"/>
+      <w:bookmarkEnd w:id="2"/>
+      <w:r>
+        <w:rPr>
+          <w:rFonts w:ascii="Arial" w:hAnsi="Arial" w:cs="Arial"/>
+          <w:sz w:val="24"/>
+          <w:szCs w:val="24"/>
+        </w:rPr>
+        <w:t xml:space="preserve">- </w:t>
       </w:r>
       <w:hyperlink r:id="rId16" w:history="1">
         <w:r>
@@ -2493,7 +2736,43 @@
           <w:szCs w:val="24"/>
         </w:rPr>
         <w:tab/>
-        <w:t>Preparation: Withgott and Laposta pg. 184-205</w:t>
+        <w:t xml:space="preserve">Preparation: </w:t>
+      </w:r>
+      <w:proofErr w:type="spellStart"/>
+      <w:r>
+        <w:rPr>
+          <w:rFonts w:ascii="Arial" w:hAnsi="Arial" w:cs="Arial"/>
+          <w:sz w:val="24"/>
+          <w:szCs w:val="24"/>
+        </w:rPr>
+        <w:t>Withgott</w:t>
+      </w:r>
+      <w:proofErr w:type="spellEnd"/>
+      <w:r>
+        <w:rPr>
+          <w:rFonts w:ascii="Arial" w:hAnsi="Arial" w:cs="Arial"/>
+          <w:sz w:val="24"/>
+          <w:szCs w:val="24"/>
+        </w:rPr>
+        <w:t xml:space="preserve"> and </w:t>
+      </w:r>
+      <w:proofErr w:type="spellStart"/>
+      <w:r>
+        <w:rPr>
+          <w:rFonts w:ascii="Arial" w:hAnsi="Arial" w:cs="Arial"/>
+          <w:sz w:val="24"/>
+          <w:szCs w:val="24"/>
+        </w:rPr>
+        <w:t>Laposta</w:t>
+      </w:r>
+      <w:proofErr w:type="spellEnd"/>
+      <w:r>
+        <w:rPr>
+          <w:rFonts w:ascii="Arial" w:hAnsi="Arial" w:cs="Arial"/>
+          <w:sz w:val="24"/>
+          <w:szCs w:val="24"/>
+        </w:rPr>
+        <w:t xml:space="preserve"> pg. 184-205</w:t>
       </w:r>
     </w:p>
     <w:p>
@@ -2538,6 +2817,15 @@
           <w:szCs w:val="24"/>
         </w:rPr>
       </w:pPr>
+    </w:p>
+    <w:p>
+      <w:pPr>
+        <w:rPr>
+          <w:rFonts w:ascii="Arial" w:hAnsi="Arial" w:cs="Arial"/>
+          <w:sz w:val="24"/>
+          <w:szCs w:val="24"/>
+        </w:rPr>
+      </w:pPr>
       <w:r>
         <w:rPr>
           <w:rFonts w:ascii="Arial" w:hAnsi="Arial" w:cs="Arial"/>
@@ -2712,6 +3000,7 @@
           <w:sz w:val="24"/>
           <w:szCs w:val="24"/>
         </w:rPr>
+        <w:lastRenderedPageBreak/>
         <w:t>December 3</w:t>
       </w:r>
       <w:r>

</xml_diff>